<commit_message>
added phonepay payment code
</commit_message>
<xml_diff>
--- a/Insights of PMBG Program.docx
+++ b/Insights of PMBG Program.docx
@@ -22,8 +22,8 @@
         </w:rPr>
         <w:drawing>
           <wp:inline distT="0" distB="0" distL="0" distR="0">
-            <wp:extent cx="5943600" cy="1464310"/>
-            <wp:effectExtent l="0" t="0" r="0" b="2540"/>
+            <wp:extent cx="5943600" cy="828675"/>
+            <wp:effectExtent l="0" t="0" r="0" b="9525"/>
             <wp:docPr id="2" name="Picture 2"/>
             <wp:cNvGraphicFramePr>
               <a:graphicFrameLocks xmlns:a="http://schemas.openxmlformats.org/drawingml/2006/main" noChangeAspect="1"/>
@@ -50,7 +50,7 @@
                   <pic:spPr>
                     <a:xfrm>
                       <a:off x="0" y="0"/>
-                      <a:ext cx="5943600" cy="1464310"/>
+                      <a:ext cx="5943600" cy="828675"/>
                     </a:xfrm>
                     <a:prstGeom prst="rect">
                       <a:avLst/>
@@ -143,10 +143,6 @@
       </w:r>
     </w:p>
     <w:p>
-      <w:bookmarkStart w:id="0" w:name="_GoBack"/>
-      <w:bookmarkEnd w:id="0"/>
-    </w:p>
-    <w:p>
       <w:r>
         <w:t xml:space="preserve">Hi, </w:t>
       </w:r>
@@ -161,13 +157,18 @@
     </w:p>
     <w:p>
       <w:r>
-        <w:t>We believe that money is priceful but value is priceless which is difficult to find and that’s why we have come to the market to provide you the best value that no one can</w:t>
-      </w:r>
-      <w:r>
-        <w:t xml:space="preserve"> ever</w:t>
-      </w:r>
-      <w:r>
-        <w:t xml:space="preserve"> provide</w:t>
+        <w:t xml:space="preserve">We believe that money is </w:t>
+      </w:r>
+      <w:proofErr w:type="spellStart"/>
+      <w:r>
+        <w:t>priceful</w:t>
+      </w:r>
+      <w:proofErr w:type="spellEnd"/>
+      <w:r>
+        <w:t xml:space="preserve"> but value is priceless which is difficult to find and that’s why we have come to the market to provide yo</w:t>
+      </w:r>
+      <w:r>
+        <w:t>u the best value that no one is providing</w:t>
       </w:r>
       <w:r>
         <w:t>. To support it, let us introduce you with</w:t>
@@ -230,7 +231,19 @@
         <w:t>rogram</w:t>
       </w:r>
       <w:r>
-        <w:t xml:space="preserve"> which is unique across the market and no one is giving as of now. The program says that we will ask you your desired marks on a piece of paper at the very first day and after a period of time, we will convert that into reality. </w:t>
+        <w:t xml:space="preserve"> which is unique across the marke</w:t>
+      </w:r>
+      <w:r>
+        <w:t>t</w:t>
+      </w:r>
+      <w:r>
+        <w:t xml:space="preserve">. The program says that we will ask you your desired marks on a piece of paper at the </w:t>
+      </w:r>
+      <w:r>
+        <w:t xml:space="preserve">time of enrollment </w:t>
+      </w:r>
+      <w:r>
+        <w:t xml:space="preserve">and after a period of time, we will convert that into reality. </w:t>
       </w:r>
     </w:p>
     <w:p>
@@ -247,15 +260,54 @@
         <w:t xml:space="preserve">. </w:t>
       </w:r>
       <w:r>
-        <w:t>Unfortunately, if we fail to help you secure that much marks, we will return you the difference of the marks desired by you and your actual marks in the finals multiplied by 1000. Let’s understand with an example.</w:t>
-      </w:r>
-    </w:p>
-    <w:p>
-      <w:r>
-        <w:t>Suppose we promised you to help you secure 100 marks in the finals</w:t>
-      </w:r>
-      <w:r>
-        <w:t xml:space="preserve"> but you managed to get 99 so as per the MBGP, we will return you 1(Difference)*1000 i.e. 1000 rupees on the same day as soon as the result is declared. Had you secured 98, in that case we would have returned you 2*1000 i.e. 2000 rupees on the same day with </w:t>
+        <w:t>Unfortunately, if we fail to help you secure that much marks, we will return you the difference</w:t>
+      </w:r>
+      <w:r>
+        <w:t>,</w:t>
+      </w:r>
+      <w:r>
+        <w:t xml:space="preserve"> of the marks desired by you and your actual marks in the finals</w:t>
+      </w:r>
+      <w:r>
+        <w:t>, multiplied by 1</w:t>
+      </w:r>
+      <w:r>
+        <w:t>000. Let’s understand with an example.</w:t>
+      </w:r>
+    </w:p>
+    <w:p>
+      <w:r>
+        <w:t>Suppose we pro</w:t>
+      </w:r>
+      <w:r>
+        <w:t>mised you to help you secure 95</w:t>
+      </w:r>
+      <w:r>
+        <w:t xml:space="preserve"> marks in the finals</w:t>
+      </w:r>
+      <w:r>
+        <w:t xml:space="preserve"> but you managed to get 94 so as per the </w:t>
+      </w:r>
+      <w:r>
+        <w:rPr>
+          <w:b/>
+        </w:rPr>
+        <w:t>P</w:t>
+      </w:r>
+      <w:r>
+        <w:rPr>
+          <w:b/>
+        </w:rPr>
+        <w:t>MBG</w:t>
+      </w:r>
+      <w:r>
+        <w:t>, we will return you 1(Difference)*1000 i.e. 1000 rupees on the same day as soon as the result</w:t>
+      </w:r>
+      <w:r>
+        <w:t xml:space="preserve"> is declared. Had you secured 93</w:t>
+      </w:r>
+      <w:r>
+        <w:t xml:space="preserve">, in that case we would have returned you 2*1000 i.e. 2000 rupees on the same day with </w:t>
       </w:r>
       <w:r>
         <w:rPr>
@@ -311,7 +363,6 @@
         <w:t>. We have segregated the sessions into 3 sections namely</w:t>
       </w:r>
     </w:p>
-    <w:p/>
     <w:p>
       <w:pPr>
         <w:jc w:val="center"/>
@@ -555,6 +606,7 @@
     </w:p>
     <w:p>
       <w:r>
+        <w:lastRenderedPageBreak/>
         <w:t xml:space="preserve"> We have divided the whole course into modules and you will have to clear the previous module with at least passing marks which are 95% </w:t>
       </w:r>
       <w:r>
@@ -667,6 +719,8 @@
       <w:r>
         <w:t xml:space="preserve">We realize the depth of the above sentence very well. So, don’t worry as it will be easy for you since your choice is PIUPY. </w:t>
       </w:r>
+      <w:bookmarkStart w:id="0" w:name="_GoBack"/>
+      <w:bookmarkEnd w:id="0"/>
     </w:p>
     <w:p>
       <w:r>
@@ -696,20 +750,28 @@
         <w:rPr>
           <w:b/>
         </w:rPr>
-        <w:t xml:space="preserve"> Syllabus</w:t>
-      </w:r>
-      <w:r>
-        <w:rPr>
-          <w:b/>
-        </w:rPr>
         <w:t xml:space="preserve"> </w:t>
       </w:r>
+      <w:proofErr w:type="gramStart"/>
+      <w:r>
+        <w:rPr>
+          <w:b/>
+        </w:rPr>
+        <w:t>Syllabus</w:t>
+      </w:r>
+      <w:r>
+        <w:rPr>
+          <w:b/>
+        </w:rPr>
+        <w:t xml:space="preserve"> </w:t>
+      </w:r>
       <w:r>
         <w:rPr>
           <w:b/>
         </w:rPr>
         <w:t>:</w:t>
       </w:r>
+      <w:proofErr w:type="gramEnd"/>
     </w:p>
     <w:p>
       <w:pPr>
@@ -765,6 +827,7 @@
         </w:rPr>
         <w:t xml:space="preserve">Class 12th </w:t>
       </w:r>
+      <w:proofErr w:type="gramStart"/>
       <w:r>
         <w:rPr>
           <w:b/>
@@ -777,6 +840,7 @@
         </w:rPr>
         <w:t xml:space="preserve"> :</w:t>
       </w:r>
+      <w:proofErr w:type="gramEnd"/>
     </w:p>
     <w:p>
       <w:pPr>
@@ -883,6 +947,7 @@
         </w:rPr>
         <w:t xml:space="preserve">penalty </w:t>
       </w:r>
+      <w:proofErr w:type="gramStart"/>
       <w:r>
         <w:rPr>
           <w:b/>
@@ -893,6 +958,7 @@
       <w:r>
         <w:t xml:space="preserve"> :</w:t>
       </w:r>
+      <w:proofErr w:type="gramEnd"/>
     </w:p>
     <w:p>
       <w:pPr>
@@ -1227,7 +1293,7 @@
                   <wp:posOffset>1400175</wp:posOffset>
                 </wp:positionH>
                 <wp:positionV relativeFrom="paragraph">
-                  <wp:posOffset>282575</wp:posOffset>
+                  <wp:posOffset>286385</wp:posOffset>
                 </wp:positionV>
                 <wp:extent cx="3209925" cy="1428750"/>
                 <wp:effectExtent l="0" t="0" r="28575" b="19050"/>
@@ -1289,8 +1355,8 @@
                         <wps:cNvSpPr txBox="1"/>
                         <wps:spPr>
                           <a:xfrm>
-                            <a:off x="1152526" y="457200"/>
-                            <a:ext cx="1057274" cy="476250"/>
+                            <a:off x="1038226" y="457200"/>
+                            <a:ext cx="1362074" cy="476250"/>
                           </a:xfrm>
                           <a:prstGeom prst="rect">
                             <a:avLst/>
@@ -1340,7 +1406,7 @@
                                     <w14:round/>
                                   </w14:textOutline>
                                 </w:rPr>
-                                <w:t>ALERT</w:t>
+                                <w:t>DANGER</w:t>
                               </w:r>
                             </w:p>
                           </w:txbxContent>
@@ -1360,9 +1426,13 @@
           </mc:Choice>
           <mc:Fallback>
             <w:pict>
-              <v:group w14:anchorId="63761607" id="Group 8" o:spid="_x0000_s1029" style="position:absolute;left:0;text-align:left;margin-left:110.25pt;margin-top:22.25pt;width:252.75pt;height:112.5pt;z-index:251665408" coordsize="32099,14287" o:gfxdata="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">
+              <v:group w14:anchorId="63761607" id="Group 8" o:spid="_x0000_s1029" style="position:absolute;left:0;text-align:left;margin-left:110.25pt;margin-top:22.55pt;width:252.75pt;height:112.5pt;z-index:251665408" coordsize="32099,14287" o:gfxdata="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">
                 <v:rect id="Rectangle 9" o:spid="_x0000_s1030" style="position:absolute;width:32099;height:14287;visibility:visible;mso-wrap-style:square;v-text-anchor:middle" o:gfxdata="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" fillcolor="#c00000" strokecolor="#1f4d78 [1604]" strokeweight="1pt"/>
-                <v:shape id="Text Box 10" o:spid="_x0000_s1031" type="#_x0000_t202" style="position:absolute;left:11525;top:4572;width:10573;height:4762;visibility:visible;mso-wrap-style:square;v-text-anchor:top" o:gfxdata="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" filled="f" stroked="f" strokeweight=".5pt">
+                <v:shapetype id="_x0000_t202" coordsize="21600,21600" o:spt="202" path="m,l,21600r21600,l21600,xe">
+                  <v:stroke joinstyle="miter"/>
+                  <v:path gradientshapeok="t" o:connecttype="rect"/>
+                </v:shapetype>
+                <v:shape id="Text Box 10" o:spid="_x0000_s1031" type="#_x0000_t202" style="position:absolute;left:10382;top:4572;width:13621;height:4762;visibility:visible;mso-wrap-style:square;v-text-anchor:top" o:gfxdata="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" filled="f" stroked="f" strokeweight=".5pt">
                   <v:textbox>
                     <w:txbxContent>
                       <w:p>
@@ -1403,7 +1473,7 @@
                               <w14:round/>
                             </w14:textOutline>
                           </w:rPr>
-                          <w:t>ALERT</w:t>
+                          <w:t>DANGER</w:t>
                         </w:r>
                       </w:p>
                     </w:txbxContent>
@@ -1493,7 +1563,14 @@
           <w:b/>
           <w:caps/>
         </w:rPr>
-        <w:t>alert card</w:t>
+        <w:t>danger</w:t>
+      </w:r>
+      <w:r>
+        <w:rPr>
+          <w:b/>
+          <w:caps/>
+        </w:rPr>
+        <w:t xml:space="preserve"> card</w:t>
       </w:r>
       <w:r>
         <w:rPr>
@@ -1553,7 +1630,7 @@
                   <wp:posOffset>1400175</wp:posOffset>
                 </wp:positionH>
                 <wp:positionV relativeFrom="paragraph">
-                  <wp:posOffset>286385</wp:posOffset>
+                  <wp:posOffset>287655</wp:posOffset>
                 </wp:positionV>
                 <wp:extent cx="3209925" cy="1428750"/>
                 <wp:effectExtent l="0" t="0" r="28575" b="19050"/>
@@ -1615,7 +1692,7 @@
                         <wps:cNvSpPr txBox="1"/>
                         <wps:spPr>
                           <a:xfrm>
-                            <a:off x="723900" y="457200"/>
+                            <a:off x="933450" y="476250"/>
                             <a:ext cx="2047875" cy="476250"/>
                           </a:xfrm>
                           <a:prstGeom prst="rect">
@@ -1666,7 +1743,7 @@
                                     <w14:round/>
                                   </w14:textOutline>
                                 </w:rPr>
-                                <w:t>BLACKLISTED</w:t>
+                                <w:t>BLACKLIST</w:t>
                               </w:r>
                             </w:p>
                           </w:txbxContent>
@@ -1686,9 +1763,9 @@
           </mc:Choice>
           <mc:Fallback>
             <w:pict>
-              <v:group w14:anchorId="517B212A" id="Group 11" o:spid="_x0000_s1032" style="position:absolute;left:0;text-align:left;margin-left:110.25pt;margin-top:22.55pt;width:252.75pt;height:112.5pt;z-index:251667456" coordsize="32099,14287" o:gfxdata="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">
+              <v:group w14:anchorId="517B212A" id="Group 11" o:spid="_x0000_s1032" style="position:absolute;left:0;text-align:left;margin-left:110.25pt;margin-top:22.65pt;width:252.75pt;height:112.5pt;z-index:251667456" coordsize="32099,14287" o:gfxdata="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">
                 <v:rect id="Rectangle 12" o:spid="_x0000_s1033" style="position:absolute;width:32099;height:14287;visibility:visible;mso-wrap-style:square;v-text-anchor:middle" o:gfxdata="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" fillcolor="black [3213]" strokecolor="#1f4d78 [1604]" strokeweight="1pt"/>
-                <v:shape id="Text Box 13" o:spid="_x0000_s1034" type="#_x0000_t202" style="position:absolute;left:7239;top:4572;width:20478;height:4762;visibility:visible;mso-wrap-style:square;v-text-anchor:top" o:gfxdata="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" filled="f" stroked="f" strokeweight=".5pt">
+                <v:shape id="Text Box 13" o:spid="_x0000_s1034" type="#_x0000_t202" style="position:absolute;left:9334;top:4762;width:20479;height:4763;visibility:visible;mso-wrap-style:square;v-text-anchor:top" o:gfxdata="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" filled="f" stroked="f" strokeweight=".5pt">
                   <v:textbox>
                     <w:txbxContent>
                       <w:p>
@@ -1729,7 +1806,7 @@
                               <w14:round/>
                             </w14:textOutline>
                           </w:rPr>
-                          <w:t>BLACKLISTED</w:t>
+                          <w:t>BLACKLIST</w:t>
                         </w:r>
                       </w:p>
                     </w:txbxContent>
@@ -1825,7 +1902,7 @@
           <w:b/>
           <w:caps/>
         </w:rPr>
-        <w:t>BLACKLISTED</w:t>
+        <w:t>BLACKLIST</w:t>
       </w:r>
       <w:r>
         <w:rPr>
@@ -1850,17 +1927,16 @@
         <w:t>no longer a part of PMBG Program</w:t>
       </w:r>
       <w:r>
-        <w:t>. I</w:t>
+        <w:t xml:space="preserve">. </w:t>
+      </w:r>
+      <w:r>
+        <w:t>Once issued, i</w:t>
       </w:r>
       <w:r>
         <w:t>t can’t be</w:t>
       </w:r>
       <w:r>
-        <w:t xml:space="preserve"> </w:t>
-      </w:r>
-      <w:r>
-        <w:lastRenderedPageBreak/>
-        <w:t xml:space="preserve">waived off </w:t>
+        <w:t xml:space="preserve"> waived off </w:t>
       </w:r>
       <w:r>
         <w:t>by any means</w:t>
@@ -1889,18 +1965,28 @@
         </w:tabs>
       </w:pPr>
       <w:r>
-        <w:t>Q. When and how am I issued these penalty cards ?</w:t>
-      </w:r>
-    </w:p>
-    <w:p>
-      <w:pPr>
-        <w:tabs>
-          <w:tab w:val="left" w:pos="7485"/>
-        </w:tabs>
-      </w:pPr>
-      <w:r>
-        <w:t>Reasons can be following :</w:t>
-      </w:r>
+        <w:t xml:space="preserve">Q. When and how am I issued these penalty </w:t>
+      </w:r>
+      <w:proofErr w:type="gramStart"/>
+      <w:r>
+        <w:t>cards ?</w:t>
+      </w:r>
+      <w:proofErr w:type="gramEnd"/>
+    </w:p>
+    <w:p>
+      <w:pPr>
+        <w:tabs>
+          <w:tab w:val="left" w:pos="7485"/>
+        </w:tabs>
+      </w:pPr>
+      <w:r>
+        <w:t xml:space="preserve">Reasons can be </w:t>
+      </w:r>
+      <w:proofErr w:type="gramStart"/>
+      <w:r>
+        <w:t>following :</w:t>
+      </w:r>
+      <w:proofErr w:type="gramEnd"/>
     </w:p>
     <w:p>
       <w:pPr>
@@ -1914,6 +2000,7 @@
         </w:tabs>
       </w:pPr>
       <w:r>
+        <w:lastRenderedPageBreak/>
         <w:t>Uninformed absence</w:t>
       </w:r>
     </w:p>
@@ -1984,15 +2071,24 @@
           <w:b/>
           <w:caps/>
         </w:rPr>
-        <w:t>Leave policy</w:t>
-      </w:r>
+        <w:t xml:space="preserve">Leave </w:t>
+      </w:r>
+      <w:proofErr w:type="gramStart"/>
       <w:r>
         <w:rPr>
           <w:b/>
           <w:caps/>
         </w:rPr>
+        <w:t>policy</w:t>
+      </w:r>
+      <w:r>
+        <w:rPr>
+          <w:b/>
+          <w:caps/>
+        </w:rPr>
         <w:t xml:space="preserve"> :</w:t>
       </w:r>
+      <w:proofErr w:type="gramEnd"/>
     </w:p>
     <w:p>
       <w:pPr>
@@ -2004,7 +2100,15 @@
         <w:t>You are</w:t>
       </w:r>
       <w:r>
-        <w:t xml:space="preserve"> entitled 1 leave per month i.e. only 1 class is adjustable from our end in a month. Leaves will be credited to your account on the first day of the month. These leaves are cashable at a rate of Rs. 500 per leave</w:t>
+        <w:t xml:space="preserve"> entitled 1 leave per month i.e. only 1 class is adjustable from our end in a month. Leaves will be credited to your account on the first day of the month. These leaves are cashable at a rate of </w:t>
+      </w:r>
+      <w:proofErr w:type="spellStart"/>
+      <w:r>
+        <w:t>Rs</w:t>
+      </w:r>
+      <w:proofErr w:type="spellEnd"/>
+      <w:r>
+        <w:t>. 500 per leave</w:t>
       </w:r>
       <w:r>
         <w:t xml:space="preserve"> if not utilized in the course</w:t>
@@ -2013,7 +2117,15 @@
         <w:t xml:space="preserve">. </w:t>
       </w:r>
       <w:r>
-        <w:t xml:space="preserve">So, if you are left with 6 leaves in your account, it means you are credited with Rs. 3000 on the day of final result declaration. However, you may ask for leave amount redemption on a </w:t>
+        <w:t xml:space="preserve">So, if you are left with 6 leaves in your account, it means you are credited with </w:t>
+      </w:r>
+      <w:proofErr w:type="spellStart"/>
+      <w:r>
+        <w:t>Rs</w:t>
+      </w:r>
+      <w:proofErr w:type="spellEnd"/>
+      <w:r>
+        <w:t xml:space="preserve">. 3000 on the day of final result declaration. However, you may ask for leave amount redemption on a </w:t>
       </w:r>
       <w:r>
         <w:rPr>
@@ -2048,8 +2160,17 @@
           <w:b/>
           <w:caps/>
         </w:rPr>
-        <w:t>Referral policy :</w:t>
-      </w:r>
+        <w:t xml:space="preserve">Referral </w:t>
+      </w:r>
+      <w:proofErr w:type="gramStart"/>
+      <w:r>
+        <w:rPr>
+          <w:b/>
+          <w:caps/>
+        </w:rPr>
+        <w:t>policy :</w:t>
+      </w:r>
+      <w:proofErr w:type="gramEnd"/>
     </w:p>
     <w:p>
       <w:pPr>
@@ -2134,8 +2255,17 @@
           <w:b/>
           <w:u w:val="single"/>
         </w:rPr>
-        <w:t>Our key pillars of trust :</w:t>
-      </w:r>
+        <w:t xml:space="preserve">Our key pillars of </w:t>
+      </w:r>
+      <w:proofErr w:type="gramStart"/>
+      <w:r>
+        <w:rPr>
+          <w:b/>
+          <w:u w:val="single"/>
+        </w:rPr>
+        <w:t>trust :</w:t>
+      </w:r>
+      <w:proofErr w:type="gramEnd"/>
     </w:p>
     <w:p>
       <w:pPr>
@@ -2269,7 +2399,6 @@
         </w:tabs>
       </w:pPr>
       <w:r>
-        <w:lastRenderedPageBreak/>
         <w:t>So, it’s a win-win situation for you. Reach us out through voice call/WhatsApp on +91-9999401240 to get a Free 30 minute consultation.</w:t>
       </w:r>
     </w:p>
@@ -2333,8 +2462,8 @@
         </w:rPr>
         <w:drawing>
           <wp:inline distT="0" distB="0" distL="0" distR="0">
-            <wp:extent cx="5362575" cy="3445510"/>
-            <wp:effectExtent l="0" t="0" r="9525" b="2540"/>
+            <wp:extent cx="5362575" cy="3108739"/>
+            <wp:effectExtent l="0" t="0" r="0" b="0"/>
             <wp:docPr id="17" name="Picture 17"/>
             <wp:cNvGraphicFramePr>
               <a:graphicFrameLocks xmlns:a="http://schemas.openxmlformats.org/drawingml/2006/main" noChangeAspect="1"/>
@@ -2361,7 +2490,7 @@
                   <pic:spPr>
                     <a:xfrm>
                       <a:off x="0" y="0"/>
-                      <a:ext cx="5362575" cy="3445510"/>
+                      <a:ext cx="5362575" cy="3108739"/>
                     </a:xfrm>
                     <a:prstGeom prst="rect">
                       <a:avLst/>
@@ -2393,11 +2522,10 @@
         <w:rPr>
           <w:noProof/>
         </w:rPr>
-        <w:lastRenderedPageBreak/>
         <w:drawing>
           <wp:inline distT="0" distB="0" distL="0" distR="0">
-            <wp:extent cx="5391150" cy="3445510"/>
-            <wp:effectExtent l="0" t="0" r="0" b="2540"/>
+            <wp:extent cx="5391150" cy="3343275"/>
+            <wp:effectExtent l="0" t="0" r="0" b="9525"/>
             <wp:docPr id="18" name="Picture 18"/>
             <wp:cNvGraphicFramePr>
               <a:graphicFrameLocks xmlns:a="http://schemas.openxmlformats.org/drawingml/2006/main" noChangeAspect="1"/>
@@ -2424,7 +2552,7 @@
                   <pic:spPr>
                     <a:xfrm>
                       <a:off x="0" y="0"/>
-                      <a:ext cx="5391150" cy="3445510"/>
+                      <a:ext cx="5391150" cy="3343275"/>
                     </a:xfrm>
                     <a:prstGeom prst="rect">
                       <a:avLst/>
@@ -2499,6 +2627,7 @@
         </w:rPr>
       </w:pPr>
       <w:r>
+        <w:lastRenderedPageBreak/>
         <w:fldChar w:fldCharType="begin"/>
       </w:r>
       <w:r>
@@ -2673,26 +2802,18 @@
           <w:tab w:val="left" w:pos="7485"/>
         </w:tabs>
       </w:pPr>
-    </w:p>
-    <w:p>
-      <w:pPr>
-        <w:pStyle w:val="ListParagraph"/>
-        <w:tabs>
-          <w:tab w:val="left" w:pos="7485"/>
-        </w:tabs>
-      </w:pPr>
-      <w:r>
-        <w:t xml:space="preserve">                 </w:t>
+      <w:r>
+        <w:t xml:space="preserve">  </w:t>
       </w:r>
       <w:r>
         <w:rPr>
           <w:noProof/>
         </w:rPr>
         <w:drawing>
-          <wp:inline distT="0" distB="0" distL="0" distR="0" wp14:anchorId="1C5C7141" wp14:editId="21719791">
-            <wp:extent cx="581025" cy="408533"/>
-            <wp:effectExtent l="0" t="0" r="0" b="0"/>
-            <wp:docPr id="20" name="Picture 20">
+          <wp:inline distT="0" distB="0" distL="0" distR="0" wp14:anchorId="23C63BC1" wp14:editId="06EF2CF0">
+            <wp:extent cx="657225" cy="466725"/>
+            <wp:effectExtent l="0" t="0" r="9525" b="9525"/>
+            <wp:docPr id="14" name="Picture 14">
               <a:hlinkClick xmlns:a="http://schemas.openxmlformats.org/drawingml/2006/main" r:id="rId14"/>
             </wp:docPr>
             <wp:cNvGraphicFramePr>
@@ -2706,7 +2827,58 @@
                     <pic:cNvPicPr/>
                   </pic:nvPicPr>
                   <pic:blipFill>
-                    <a:blip r:embed="rId15">
+                    <a:blip r:embed="rId15" cstate="print">
+                      <a:extLst>
+                        <a:ext uri="{28A0092B-C50C-407E-A947-70E740481C1C}">
+                          <a14:useLocalDpi xmlns:a14="http://schemas.microsoft.com/office/drawing/2010/main" val="0"/>
+                        </a:ext>
+                      </a:extLst>
+                    </a:blip>
+                    <a:stretch>
+                      <a:fillRect/>
+                    </a:stretch>
+                  </pic:blipFill>
+                  <pic:spPr>
+                    <a:xfrm>
+                      <a:off x="0" y="0"/>
+                      <a:ext cx="657922" cy="467220"/>
+                    </a:xfrm>
+                    <a:prstGeom prst="rect">
+                      <a:avLst/>
+                    </a:prstGeom>
+                  </pic:spPr>
+                </pic:pic>
+              </a:graphicData>
+            </a:graphic>
+          </wp:inline>
+        </w:drawing>
+      </w:r>
+      <w:r>
+        <w:t xml:space="preserve"> </w:t>
+      </w:r>
+      <w:r>
+        <w:rPr>
+          <w:noProof/>
+        </w:rPr>
+        <w:drawing>
+          <wp:inline distT="0" distB="0" distL="0" distR="0" wp14:anchorId="1C5C7141" wp14:editId="21719791">
+            <wp:extent cx="581025" cy="408533"/>
+            <wp:effectExtent l="0" t="0" r="0" b="0"/>
+            <wp:docPr id="20" name="Picture 20">
+              <a:hlinkClick xmlns:a="http://schemas.openxmlformats.org/drawingml/2006/main" r:id="rId16"/>
+            </wp:docPr>
+            <wp:cNvGraphicFramePr>
+              <a:graphicFrameLocks xmlns:a="http://schemas.openxmlformats.org/drawingml/2006/main" noChangeAspect="1"/>
+            </wp:cNvGraphicFramePr>
+            <a:graphic xmlns:a="http://schemas.openxmlformats.org/drawingml/2006/main">
+              <a:graphicData uri="http://schemas.openxmlformats.org/drawingml/2006/picture">
+                <pic:pic xmlns:pic="http://schemas.openxmlformats.org/drawingml/2006/picture">
+                  <pic:nvPicPr>
+                    <pic:cNvPr id="19" name="youtube.png"/>
+                    <pic:cNvPicPr/>
+                  </pic:nvPicPr>
+                  <pic:blipFill>
+                    <a:blip r:embed="rId17">
                       <a:extLst>
                         <a:ext uri="{28A0092B-C50C-407E-A947-70E740481C1C}">
                           <a14:useLocalDpi xmlns:a14="http://schemas.microsoft.com/office/drawing/2010/main" val="0"/>
@@ -2744,57 +2916,6 @@
             <wp:extent cx="606462" cy="457200"/>
             <wp:effectExtent l="0" t="0" r="3175" b="0"/>
             <wp:docPr id="21" name="Picture 21">
-              <a:hlinkClick xmlns:a="http://schemas.openxmlformats.org/drawingml/2006/main" r:id="rId16"/>
-            </wp:docPr>
-            <wp:cNvGraphicFramePr>
-              <a:graphicFrameLocks xmlns:a="http://schemas.openxmlformats.org/drawingml/2006/main" noChangeAspect="1"/>
-            </wp:cNvGraphicFramePr>
-            <a:graphic xmlns:a="http://schemas.openxmlformats.org/drawingml/2006/main">
-              <a:graphicData uri="http://schemas.openxmlformats.org/drawingml/2006/picture">
-                <pic:pic xmlns:pic="http://schemas.openxmlformats.org/drawingml/2006/picture">
-                  <pic:nvPicPr>
-                    <pic:cNvPr id="19" name="youtube.png"/>
-                    <pic:cNvPicPr/>
-                  </pic:nvPicPr>
-                  <pic:blipFill>
-                    <a:blip r:embed="rId17" cstate="print">
-                      <a:extLst>
-                        <a:ext uri="{28A0092B-C50C-407E-A947-70E740481C1C}">
-                          <a14:useLocalDpi xmlns:a14="http://schemas.microsoft.com/office/drawing/2010/main" val="0"/>
-                        </a:ext>
-                      </a:extLst>
-                    </a:blip>
-                    <a:stretch>
-                      <a:fillRect/>
-                    </a:stretch>
-                  </pic:blipFill>
-                  <pic:spPr>
-                    <a:xfrm>
-                      <a:off x="0" y="0"/>
-                      <a:ext cx="623121" cy="469759"/>
-                    </a:xfrm>
-                    <a:prstGeom prst="rect">
-                      <a:avLst/>
-                    </a:prstGeom>
-                  </pic:spPr>
-                </pic:pic>
-              </a:graphicData>
-            </a:graphic>
-          </wp:inline>
-        </w:drawing>
-      </w:r>
-      <w:r>
-        <w:t xml:space="preserve">  </w:t>
-      </w:r>
-      <w:r>
-        <w:rPr>
-          <w:noProof/>
-        </w:rPr>
-        <w:drawing>
-          <wp:inline distT="0" distB="0" distL="0" distR="0" wp14:anchorId="20384830" wp14:editId="2A3612FC">
-            <wp:extent cx="523875" cy="469265"/>
-            <wp:effectExtent l="0" t="0" r="9525" b="6985"/>
-            <wp:docPr id="22" name="Picture 22">
               <a:hlinkClick xmlns:a="http://schemas.openxmlformats.org/drawingml/2006/main" r:id="rId18"/>
             </wp:docPr>
             <wp:cNvGraphicFramePr>
@@ -2822,7 +2943,7 @@
                   <pic:spPr>
                     <a:xfrm>
                       <a:off x="0" y="0"/>
-                      <a:ext cx="524426" cy="469759"/>
+                      <a:ext cx="623121" cy="469759"/>
                     </a:xfrm>
                     <a:prstGeom prst="rect">
                       <a:avLst/>
@@ -2842,10 +2963,10 @@
           <w:noProof/>
         </w:rPr>
         <w:drawing>
-          <wp:inline distT="0" distB="0" distL="0" distR="0" wp14:anchorId="499A420E" wp14:editId="3DE4E80E">
-            <wp:extent cx="542925" cy="469265"/>
+          <wp:inline distT="0" distB="0" distL="0" distR="0" wp14:anchorId="20384830" wp14:editId="2A3612FC">
+            <wp:extent cx="523875" cy="469265"/>
             <wp:effectExtent l="0" t="0" r="9525" b="6985"/>
-            <wp:docPr id="23" name="Picture 23">
+            <wp:docPr id="22" name="Picture 22">
               <a:hlinkClick xmlns:a="http://schemas.openxmlformats.org/drawingml/2006/main" r:id="rId20"/>
             </wp:docPr>
             <wp:cNvGraphicFramePr>
@@ -2873,7 +2994,7 @@
                   <pic:spPr>
                     <a:xfrm>
                       <a:off x="0" y="0"/>
-                      <a:ext cx="543497" cy="469759"/>
+                      <a:ext cx="524426" cy="469759"/>
                     </a:xfrm>
                     <a:prstGeom prst="rect">
                       <a:avLst/>
@@ -2893,10 +3014,10 @@
           <w:noProof/>
         </w:rPr>
         <w:drawing>
-          <wp:inline distT="0" distB="0" distL="0" distR="0" wp14:anchorId="6A90B117" wp14:editId="4BE6ABA0">
-            <wp:extent cx="543497" cy="462186"/>
-            <wp:effectExtent l="0" t="0" r="0" b="0"/>
-            <wp:docPr id="24" name="Picture 24">
+          <wp:inline distT="0" distB="0" distL="0" distR="0" wp14:anchorId="499A420E" wp14:editId="3DE4E80E">
+            <wp:extent cx="542925" cy="469265"/>
+            <wp:effectExtent l="0" t="0" r="9525" b="6985"/>
+            <wp:docPr id="23" name="Picture 23">
               <a:hlinkClick xmlns:a="http://schemas.openxmlformats.org/drawingml/2006/main" r:id="rId22"/>
             </wp:docPr>
             <wp:cNvGraphicFramePr>
@@ -2924,7 +3045,7 @@
                   <pic:spPr>
                     <a:xfrm>
                       <a:off x="0" y="0"/>
-                      <a:ext cx="543497" cy="462186"/>
+                      <a:ext cx="543497" cy="469759"/>
                     </a:xfrm>
                     <a:prstGeom prst="rect">
                       <a:avLst/>
@@ -2944,10 +3065,10 @@
           <w:noProof/>
         </w:rPr>
         <w:drawing>
-          <wp:inline distT="0" distB="0" distL="0" distR="0" wp14:anchorId="184DFE39" wp14:editId="031E7F2B">
-            <wp:extent cx="600075" cy="469265"/>
-            <wp:effectExtent l="0" t="0" r="9525" b="6985"/>
-            <wp:docPr id="25" name="Picture 25">
+          <wp:inline distT="0" distB="0" distL="0" distR="0" wp14:anchorId="6A90B117" wp14:editId="4BE6ABA0">
+            <wp:extent cx="543497" cy="462186"/>
+            <wp:effectExtent l="0" t="0" r="0" b="0"/>
+            <wp:docPr id="24" name="Picture 24">
               <a:hlinkClick xmlns:a="http://schemas.openxmlformats.org/drawingml/2006/main" r:id="rId24"/>
             </wp:docPr>
             <wp:cNvGraphicFramePr>
@@ -2961,7 +3082,58 @@
                     <pic:cNvPicPr/>
                   </pic:nvPicPr>
                   <pic:blipFill>
-                    <a:blip r:embed="rId25">
+                    <a:blip r:embed="rId25" cstate="print">
+                      <a:extLst>
+                        <a:ext uri="{28A0092B-C50C-407E-A947-70E740481C1C}">
+                          <a14:useLocalDpi xmlns:a14="http://schemas.microsoft.com/office/drawing/2010/main" val="0"/>
+                        </a:ext>
+                      </a:extLst>
+                    </a:blip>
+                    <a:stretch>
+                      <a:fillRect/>
+                    </a:stretch>
+                  </pic:blipFill>
+                  <pic:spPr>
+                    <a:xfrm>
+                      <a:off x="0" y="0"/>
+                      <a:ext cx="543497" cy="462186"/>
+                    </a:xfrm>
+                    <a:prstGeom prst="rect">
+                      <a:avLst/>
+                    </a:prstGeom>
+                  </pic:spPr>
+                </pic:pic>
+              </a:graphicData>
+            </a:graphic>
+          </wp:inline>
+        </w:drawing>
+      </w:r>
+      <w:r>
+        <w:t xml:space="preserve">  </w:t>
+      </w:r>
+      <w:r>
+        <w:rPr>
+          <w:noProof/>
+        </w:rPr>
+        <w:drawing>
+          <wp:inline distT="0" distB="0" distL="0" distR="0" wp14:anchorId="184DFE39" wp14:editId="031E7F2B">
+            <wp:extent cx="600075" cy="469265"/>
+            <wp:effectExtent l="0" t="0" r="9525" b="6985"/>
+            <wp:docPr id="25" name="Picture 25">
+              <a:hlinkClick xmlns:a="http://schemas.openxmlformats.org/drawingml/2006/main" r:id="rId26"/>
+            </wp:docPr>
+            <wp:cNvGraphicFramePr>
+              <a:graphicFrameLocks xmlns:a="http://schemas.openxmlformats.org/drawingml/2006/main" noChangeAspect="1"/>
+            </wp:cNvGraphicFramePr>
+            <a:graphic xmlns:a="http://schemas.openxmlformats.org/drawingml/2006/main">
+              <a:graphicData uri="http://schemas.openxmlformats.org/drawingml/2006/picture">
+                <pic:pic xmlns:pic="http://schemas.openxmlformats.org/drawingml/2006/picture">
+                  <pic:nvPicPr>
+                    <pic:cNvPr id="19" name="youtube.png"/>
+                    <pic:cNvPicPr/>
+                  </pic:nvPicPr>
+                  <pic:blipFill>
+                    <a:blip r:embed="rId27">
                       <a:extLst>
                         <a:ext uri="{28A0092B-C50C-407E-A947-70E740481C1C}">
                           <a14:useLocalDpi xmlns:a14="http://schemas.microsoft.com/office/drawing/2010/main" val="0"/>
@@ -2999,7 +3171,7 @@
             <wp:extent cx="600707" cy="465253"/>
             <wp:effectExtent l="0" t="0" r="9525" b="0"/>
             <wp:docPr id="19" name="Picture 19">
-              <a:hlinkClick xmlns:a="http://schemas.openxmlformats.org/drawingml/2006/main" r:id="rId26"/>
+              <a:hlinkClick xmlns:a="http://schemas.openxmlformats.org/drawingml/2006/main" r:id="rId28"/>
             </wp:docPr>
             <wp:cNvGraphicFramePr>
               <a:graphicFrameLocks xmlns:a="http://schemas.openxmlformats.org/drawingml/2006/main" noChangeAspect="1"/>
@@ -3012,7 +3184,7 @@
                     <pic:cNvPicPr/>
                   </pic:nvPicPr>
                   <pic:blipFill>
-                    <a:blip r:embed="rId27" cstate="print">
+                    <a:blip r:embed="rId29" cstate="print">
                       <a:extLst>
                         <a:ext uri="{28A0092B-C50C-407E-A947-70E740481C1C}">
                           <a14:useLocalDpi xmlns:a14="http://schemas.microsoft.com/office/drawing/2010/main" val="0"/>
@@ -4556,7 +4728,7 @@
 </file>
 
 <file path=customXml/itemProps1.xml><?xml version="1.0" encoding="utf-8"?>
-<ds:datastoreItem xmlns:ds="http://schemas.openxmlformats.org/officeDocument/2006/customXml" ds:itemID="{269453BB-06F4-4983-9AC9-2AB9B67A5D4B}">
+<ds:datastoreItem xmlns:ds="http://schemas.openxmlformats.org/officeDocument/2006/customXml" ds:itemID="{921FEF36-634E-4D8D-94B2-B58E41BBB623}">
   <ds:schemaRefs>
     <ds:schemaRef ds:uri="http://schemas.openxmlformats.org/officeDocument/2006/bibliography"/>
   </ds:schemaRefs>

</xml_diff>